<commit_message>
More examples of parsing algorithms
</commit_message>
<xml_diff>
--- a/ספר פרויקט - עידו הירש - 214290249.docx
+++ b/ספר פרויקט - עידו הירש - 214290249.docx
@@ -879,8 +879,25 @@
                                   <w14:bevel/>
                                 </w14:textOutline>
                               </w:rPr>
-                              <w:t xml:space="preserve"> ומיכאל צ'רנובילסקי</w:t>
+                              <w:t xml:space="preserve"> ומיכאל </w:t>
                             </w:r>
+                            <w:proofErr w:type="spellStart"/>
+                            <w:r>
+                              <w:rPr>
+                                <w:rFonts w:cstheme="majorBidi"/>
+                                <w:color w:val="374C80" w:themeColor="accent1" w:themeShade="BF"/>
+                                <w:sz w:val="32"/>
+                                <w:szCs w:val="32"/>
+                                <w:rtl/>
+                                <w14:textOutline w14:w="9525" w14:cap="rnd" w14:cmpd="sng" w14:algn="ctr">
+                                  <w14:noFill/>
+                                  <w14:prstDash w14:val="solid"/>
+                                  <w14:bevel/>
+                                </w14:textOutline>
+                              </w:rPr>
+                              <w:t>צ'רנובילסקי</w:t>
+                            </w:r>
+                            <w:proofErr w:type="spellEnd"/>
                           </w:p>
                           <w:p>
                             <w:pPr>
@@ -1116,8 +1133,25 @@
                             <w14:bevel/>
                           </w14:textOutline>
                         </w:rPr>
-                        <w:t xml:space="preserve"> ומיכאל צ'רנובילסקי</w:t>
+                        <w:t xml:space="preserve"> ומיכאל </w:t>
                       </w:r>
+                      <w:proofErr w:type="spellStart"/>
+                      <w:r>
+                        <w:rPr>
+                          <w:rFonts w:cstheme="majorBidi"/>
+                          <w:color w:val="374C80" w:themeColor="accent1" w:themeShade="BF"/>
+                          <w:sz w:val="32"/>
+                          <w:szCs w:val="32"/>
+                          <w:rtl/>
+                          <w14:textOutline w14:w="9525" w14:cap="rnd" w14:cmpd="sng" w14:algn="ctr">
+                            <w14:noFill/>
+                            <w14:prstDash w14:val="solid"/>
+                            <w14:bevel/>
+                          </w14:textOutline>
+                        </w:rPr>
+                        <w:t>צ'רנובילסקי</w:t>
+                      </w:r>
+                      <w:proofErr w:type="spellEnd"/>
                     </w:p>
                     <w:p>
                       <w:pPr>
@@ -1368,7 +1402,7 @@
             </w:rPr>
             <w:fldChar w:fldCharType="separate"/>
           </w:r>
-          <w:hyperlink w:anchor="_Toc92812147" w:history="1">
+          <w:hyperlink w:anchor="_Toc93066834" w:history="1">
             <w:r>
               <w:rPr>
                 <w:rStyle w:val="Hyperlink"/>
@@ -1421,7 +1455,7 @@
                 <w:noProof/>
                 <w:webHidden/>
               </w:rPr>
-              <w:instrText>Toc92812147 \h</w:instrText>
+              <w:instrText>Toc93066834 \h</w:instrText>
             </w:r>
             <w:r>
               <w:rPr>
@@ -1479,7 +1513,7 @@
               <w:lang w:val="en-IL" w:eastAsia="en-IL"/>
             </w:rPr>
           </w:pPr>
-          <w:hyperlink w:anchor="_Toc92812148" w:history="1">
+          <w:hyperlink w:anchor="_Toc93066835" w:history="1">
             <w:r>
               <w:rPr>
                 <w:rStyle w:val="Hyperlink"/>
@@ -1532,7 +1566,7 @@
                 <w:noProof/>
                 <w:webHidden/>
               </w:rPr>
-              <w:instrText>Toc92812148 \h</w:instrText>
+              <w:instrText>Toc93066835 \h</w:instrText>
             </w:r>
             <w:r>
               <w:rPr>
@@ -1590,7 +1624,7 @@
               <w:lang w:val="en-IL" w:eastAsia="en-IL"/>
             </w:rPr>
           </w:pPr>
-          <w:hyperlink w:anchor="_Toc92812149" w:history="1">
+          <w:hyperlink w:anchor="_Toc93066836" w:history="1">
             <w:r>
               <w:rPr>
                 <w:rStyle w:val="Hyperlink"/>
@@ -1643,7 +1677,7 @@
                 <w:noProof/>
                 <w:webHidden/>
               </w:rPr>
-              <w:instrText>Toc92812149 \h</w:instrText>
+              <w:instrText>Toc93066836 \h</w:instrText>
             </w:r>
             <w:r>
               <w:rPr>
@@ -1705,7 +1739,7 @@
               <w:lang w:val="en-IL" w:eastAsia="en-IL"/>
             </w:rPr>
           </w:pPr>
-          <w:hyperlink w:anchor="_Toc92812150" w:history="1">
+          <w:hyperlink w:anchor="_Toc93066837" w:history="1">
             <w:r>
               <w:rPr>
                 <w:rStyle w:val="Hyperlink"/>
@@ -1765,7 +1799,7 @@
                 <w:noProof/>
                 <w:webHidden/>
               </w:rPr>
-              <w:instrText>Toc92812150 \h</w:instrText>
+              <w:instrText>Toc93066837 \h</w:instrText>
             </w:r>
             <w:r>
               <w:rPr>
@@ -1823,7 +1857,7 @@
               <w:lang w:val="en-IL" w:eastAsia="en-IL"/>
             </w:rPr>
           </w:pPr>
-          <w:hyperlink w:anchor="_Toc92812151" w:history="1">
+          <w:hyperlink w:anchor="_Toc93066838" w:history="1">
             <w:r>
               <w:rPr>
                 <w:rStyle w:val="Hyperlink"/>
@@ -1876,7 +1910,7 @@
                 <w:noProof/>
                 <w:webHidden/>
               </w:rPr>
-              <w:instrText>Toc92812151 \h</w:instrText>
+              <w:instrText>Toc93066838 \h</w:instrText>
             </w:r>
             <w:r>
               <w:rPr>
@@ -1934,7 +1968,7 @@
               <w:lang w:val="en-IL" w:eastAsia="en-IL"/>
             </w:rPr>
           </w:pPr>
-          <w:hyperlink w:anchor="_Toc92812152" w:history="1">
+          <w:hyperlink w:anchor="_Toc93066839" w:history="1">
             <w:r>
               <w:rPr>
                 <w:rStyle w:val="Hyperlink"/>
@@ -1994,7 +2028,7 @@
                 <w:noProof/>
                 <w:webHidden/>
               </w:rPr>
-              <w:instrText>Toc92812152 \h</w:instrText>
+              <w:instrText>Toc93066839 \h</w:instrText>
             </w:r>
             <w:r>
               <w:rPr>
@@ -2052,7 +2086,7 @@
               <w:lang w:val="en-IL" w:eastAsia="en-IL"/>
             </w:rPr>
           </w:pPr>
-          <w:hyperlink w:anchor="_Toc92812153" w:history="1">
+          <w:hyperlink w:anchor="_Toc93066840" w:history="1">
             <w:r>
               <w:rPr>
                 <w:rStyle w:val="Hyperlink"/>
@@ -2105,7 +2139,7 @@
                 <w:noProof/>
                 <w:webHidden/>
               </w:rPr>
-              <w:instrText>Toc92812153 \h</w:instrText>
+              <w:instrText>Toc93066840 \h</w:instrText>
             </w:r>
             <w:r>
               <w:rPr>
@@ -2163,7 +2197,7 @@
               <w:lang w:val="en-IL" w:eastAsia="en-IL"/>
             </w:rPr>
           </w:pPr>
-          <w:hyperlink w:anchor="_Toc92812154" w:history="1">
+          <w:hyperlink w:anchor="_Toc93066841" w:history="1">
             <w:r>
               <w:rPr>
                 <w:rStyle w:val="Hyperlink"/>
@@ -2216,7 +2250,7 @@
                 <w:noProof/>
                 <w:webHidden/>
               </w:rPr>
-              <w:instrText>Toc92812154 \h</w:instrText>
+              <w:instrText>Toc93066841 \h</w:instrText>
             </w:r>
             <w:r>
               <w:rPr>
@@ -2274,7 +2308,7 @@
               <w:lang w:val="en-IL" w:eastAsia="en-IL"/>
             </w:rPr>
           </w:pPr>
-          <w:hyperlink w:anchor="_Toc92812155" w:history="1">
+          <w:hyperlink w:anchor="_Toc93066842" w:history="1">
             <w:r>
               <w:rPr>
                 <w:rStyle w:val="Hyperlink"/>
@@ -2334,7 +2368,7 @@
                 <w:noProof/>
                 <w:webHidden/>
               </w:rPr>
-              <w:instrText>Toc92812155 \h</w:instrText>
+              <w:instrText>Toc93066842 \h</w:instrText>
             </w:r>
             <w:r>
               <w:rPr>
@@ -2392,7 +2426,7 @@
               <w:lang w:val="en-IL" w:eastAsia="en-IL"/>
             </w:rPr>
           </w:pPr>
-          <w:hyperlink w:anchor="_Toc92812156" w:history="1">
+          <w:hyperlink w:anchor="_Toc93066843" w:history="1">
             <w:r>
               <w:rPr>
                 <w:rStyle w:val="Hyperlink"/>
@@ -2445,7 +2479,7 @@
                 <w:noProof/>
                 <w:webHidden/>
               </w:rPr>
-              <w:instrText>Toc92812156 \h</w:instrText>
+              <w:instrText>Toc93066843 \h</w:instrText>
             </w:r>
             <w:r>
               <w:rPr>
@@ -2503,7 +2537,7 @@
               <w:lang w:val="en-IL" w:eastAsia="en-IL"/>
             </w:rPr>
           </w:pPr>
-          <w:hyperlink w:anchor="_Toc92812157" w:history="1">
+          <w:hyperlink w:anchor="_Toc93066844" w:history="1">
             <w:r>
               <w:rPr>
                 <w:rStyle w:val="Hyperlink"/>
@@ -2563,7 +2597,7 @@
                 <w:noProof/>
                 <w:webHidden/>
               </w:rPr>
-              <w:instrText>Toc92812157 \h</w:instrText>
+              <w:instrText>Toc93066844 \h</w:instrText>
             </w:r>
             <w:r>
               <w:rPr>
@@ -2621,7 +2655,7 @@
               <w:lang w:val="en-IL" w:eastAsia="en-IL"/>
             </w:rPr>
           </w:pPr>
-          <w:hyperlink w:anchor="_Toc92812158" w:history="1">
+          <w:hyperlink w:anchor="_Toc93066845" w:history="1">
             <w:r>
               <w:rPr>
                 <w:rStyle w:val="Hyperlink"/>
@@ -2674,7 +2708,7 @@
                 <w:noProof/>
                 <w:webHidden/>
               </w:rPr>
-              <w:instrText>Toc92812158 \h</w:instrText>
+              <w:instrText>Toc93066845 \h</w:instrText>
             </w:r>
             <w:r>
               <w:rPr>
@@ -2732,7 +2766,7 @@
               <w:lang w:val="en-IL" w:eastAsia="en-IL"/>
             </w:rPr>
           </w:pPr>
-          <w:hyperlink w:anchor="_Toc92812159" w:history="1">
+          <w:hyperlink w:anchor="_Toc93066846" w:history="1">
             <w:r>
               <w:rPr>
                 <w:rStyle w:val="Hyperlink"/>
@@ -2785,7 +2819,7 @@
                 <w:noProof/>
                 <w:webHidden/>
               </w:rPr>
-              <w:instrText>Toc92812159 \h</w:instrText>
+              <w:instrText>Toc93066846 \h</w:instrText>
             </w:r>
             <w:r>
               <w:rPr>
@@ -2843,7 +2877,7 @@
               <w:lang w:val="en-IL" w:eastAsia="en-IL"/>
             </w:rPr>
           </w:pPr>
-          <w:hyperlink w:anchor="_Toc92812160" w:history="1">
+          <w:hyperlink w:anchor="_Toc93066847" w:history="1">
             <w:r>
               <w:rPr>
                 <w:rStyle w:val="Hyperlink"/>
@@ -2896,7 +2930,7 @@
                 <w:noProof/>
                 <w:webHidden/>
               </w:rPr>
-              <w:instrText>Toc92812160 \h</w:instrText>
+              <w:instrText>Toc93066847 \h</w:instrText>
             </w:r>
             <w:r>
               <w:rPr>
@@ -2954,7 +2988,7 @@
               <w:lang w:val="en-IL" w:eastAsia="en-IL"/>
             </w:rPr>
           </w:pPr>
-          <w:hyperlink w:anchor="_Toc92812161" w:history="1">
+          <w:hyperlink w:anchor="_Toc93066848" w:history="1">
             <w:r>
               <w:rPr>
                 <w:rStyle w:val="Hyperlink"/>
@@ -3014,7 +3048,7 @@
                 <w:noProof/>
                 <w:webHidden/>
               </w:rPr>
-              <w:instrText>Toc92812161 \h</w:instrText>
+              <w:instrText>Toc93066848 \h</w:instrText>
             </w:r>
             <w:r>
               <w:rPr>
@@ -3072,7 +3106,7 @@
               <w:lang w:val="en-IL" w:eastAsia="en-IL"/>
             </w:rPr>
           </w:pPr>
-          <w:hyperlink w:anchor="_Toc92812162" w:history="1">
+          <w:hyperlink w:anchor="_Toc93066849" w:history="1">
             <w:r>
               <w:rPr>
                 <w:rStyle w:val="Hyperlink"/>
@@ -3124,7 +3158,7 @@
                 <w:noProof/>
                 <w:webHidden/>
               </w:rPr>
-              <w:instrText>Toc92812162 \h</w:instrText>
+              <w:instrText>Toc93066849 \h</w:instrText>
             </w:r>
             <w:r>
               <w:rPr>
@@ -3182,7 +3216,7 @@
               <w:lang w:val="en-IL" w:eastAsia="en-IL"/>
             </w:rPr>
           </w:pPr>
-          <w:hyperlink w:anchor="_Toc92812163" w:history="1">
+          <w:hyperlink w:anchor="_Toc93066850" w:history="1">
             <w:r>
               <w:rPr>
                 <w:rStyle w:val="Hyperlink"/>
@@ -3234,7 +3268,7 @@
                 <w:noProof/>
                 <w:webHidden/>
               </w:rPr>
-              <w:instrText>Toc92812163 \h</w:instrText>
+              <w:instrText>Toc93066850 \h</w:instrText>
             </w:r>
             <w:r>
               <w:rPr>
@@ -3292,7 +3326,7 @@
               <w:lang w:val="en-IL" w:eastAsia="en-IL"/>
             </w:rPr>
           </w:pPr>
-          <w:hyperlink w:anchor="_Toc92812164" w:history="1">
+          <w:hyperlink w:anchor="_Toc93066851" w:history="1">
             <w:r>
               <w:rPr>
                 <w:rStyle w:val="Hyperlink"/>
@@ -3352,7 +3386,7 @@
                 <w:noProof/>
                 <w:webHidden/>
               </w:rPr>
-              <w:instrText>Toc92812164 \h</w:instrText>
+              <w:instrText>Toc93066851 \h</w:instrText>
             </w:r>
             <w:r>
               <w:rPr>
@@ -3410,7 +3444,7 @@
               <w:lang w:val="en-IL" w:eastAsia="en-IL"/>
             </w:rPr>
           </w:pPr>
-          <w:hyperlink w:anchor="_Toc92812165" w:history="1">
+          <w:hyperlink w:anchor="_Toc93066852" w:history="1">
             <w:r>
               <w:rPr>
                 <w:rStyle w:val="Hyperlink"/>
@@ -3463,7 +3497,7 @@
                 <w:noProof/>
                 <w:webHidden/>
               </w:rPr>
-              <w:instrText>Toc92812165 \h</w:instrText>
+              <w:instrText>Toc93066852 \h</w:instrText>
             </w:r>
             <w:r>
               <w:rPr>
@@ -3521,7 +3555,7 @@
               <w:lang w:val="en-IL" w:eastAsia="en-IL"/>
             </w:rPr>
           </w:pPr>
-          <w:hyperlink w:anchor="_Toc92812166" w:history="1">
+          <w:hyperlink w:anchor="_Toc93066853" w:history="1">
             <w:r>
               <w:rPr>
                 <w:rStyle w:val="Hyperlink"/>
@@ -3574,7 +3608,7 @@
                 <w:noProof/>
                 <w:webHidden/>
               </w:rPr>
-              <w:instrText>Toc92812166 \h</w:instrText>
+              <w:instrText>Toc93066853 \h</w:instrText>
             </w:r>
             <w:r>
               <w:rPr>
@@ -3632,7 +3666,7 @@
               <w:lang w:val="en-IL" w:eastAsia="en-IL"/>
             </w:rPr>
           </w:pPr>
-          <w:hyperlink w:anchor="_Toc92812167" w:history="1">
+          <w:hyperlink w:anchor="_Toc93066854" w:history="1">
             <w:r>
               <w:rPr>
                 <w:rStyle w:val="Hyperlink"/>
@@ -3685,7 +3719,7 @@
                 <w:noProof/>
                 <w:webHidden/>
               </w:rPr>
-              <w:instrText>Toc92812167 \h</w:instrText>
+              <w:instrText>Toc93066854 \h</w:instrText>
             </w:r>
             <w:r>
               <w:rPr>
@@ -3743,7 +3777,7 @@
               <w:lang w:val="en-IL" w:eastAsia="en-IL"/>
             </w:rPr>
           </w:pPr>
-          <w:hyperlink w:anchor="_Toc92812168" w:history="1">
+          <w:hyperlink w:anchor="_Toc93066855" w:history="1">
             <w:r>
               <w:rPr>
                 <w:rStyle w:val="Hyperlink"/>
@@ -3796,7 +3830,7 @@
                 <w:noProof/>
                 <w:webHidden/>
               </w:rPr>
-              <w:instrText>Toc92812168 \h</w:instrText>
+              <w:instrText>Toc93066855 \h</w:instrText>
             </w:r>
             <w:r>
               <w:rPr>
@@ -3854,7 +3888,7 @@
               <w:lang w:val="en-IL" w:eastAsia="en-IL"/>
             </w:rPr>
           </w:pPr>
-          <w:hyperlink w:anchor="_Toc92812169" w:history="1">
+          <w:hyperlink w:anchor="_Toc93066856" w:history="1">
             <w:r>
               <w:rPr>
                 <w:rStyle w:val="Hyperlink"/>
@@ -3914,7 +3948,7 @@
                 <w:noProof/>
                 <w:webHidden/>
               </w:rPr>
-              <w:instrText>Toc92812169 \h</w:instrText>
+              <w:instrText>Toc93066856 \h</w:instrText>
             </w:r>
             <w:r>
               <w:rPr>
@@ -3972,7 +4006,7 @@
               <w:lang w:val="en-IL" w:eastAsia="en-IL"/>
             </w:rPr>
           </w:pPr>
-          <w:hyperlink w:anchor="_Toc92812170" w:history="1">
+          <w:hyperlink w:anchor="_Toc93066857" w:history="1">
             <w:r>
               <w:rPr>
                 <w:rStyle w:val="Hyperlink"/>
@@ -4032,7 +4066,7 @@
                 <w:noProof/>
                 <w:webHidden/>
               </w:rPr>
-              <w:instrText>Toc92812170 \h</w:instrText>
+              <w:instrText>Toc93066857 \h</w:instrText>
             </w:r>
             <w:r>
               <w:rPr>
@@ -4090,7 +4124,7 @@
               <w:lang w:val="en-IL" w:eastAsia="en-IL"/>
             </w:rPr>
           </w:pPr>
-          <w:hyperlink w:anchor="_Toc92812171" w:history="1">
+          <w:hyperlink w:anchor="_Toc93066858" w:history="1">
             <w:r>
               <w:rPr>
                 <w:rStyle w:val="Hyperlink"/>
@@ -4142,7 +4176,7 @@
                 <w:noProof/>
                 <w:webHidden/>
               </w:rPr>
-              <w:instrText>Toc92812171 \h</w:instrText>
+              <w:instrText>Toc93066858 \h</w:instrText>
             </w:r>
             <w:r>
               <w:rPr>
@@ -4200,7 +4234,7 @@
               <w:lang w:val="en-IL" w:eastAsia="en-IL"/>
             </w:rPr>
           </w:pPr>
-          <w:hyperlink w:anchor="_Toc92812172" w:history="1">
+          <w:hyperlink w:anchor="_Toc93066859" w:history="1">
             <w:r>
               <w:rPr>
                 <w:rStyle w:val="Hyperlink"/>
@@ -4253,7 +4287,7 @@
                 <w:noProof/>
                 <w:webHidden/>
               </w:rPr>
-              <w:instrText>Toc92812172 \h</w:instrText>
+              <w:instrText>Toc93066859 \h</w:instrText>
             </w:r>
             <w:r>
               <w:rPr>
@@ -4311,7 +4345,7 @@
               <w:lang w:val="en-IL" w:eastAsia="en-IL"/>
             </w:rPr>
           </w:pPr>
-          <w:hyperlink w:anchor="_Toc92812173" w:history="1">
+          <w:hyperlink w:anchor="_Toc93066860" w:history="1">
             <w:r>
               <w:rPr>
                 <w:rStyle w:val="Hyperlink"/>
@@ -4364,7 +4398,7 @@
                 <w:noProof/>
                 <w:webHidden/>
               </w:rPr>
-              <w:instrText>Toc92812173 \h</w:instrText>
+              <w:instrText>Toc93066860 \h</w:instrText>
             </w:r>
             <w:r>
               <w:rPr>
@@ -4422,7 +4456,7 @@
               <w:lang w:val="en-IL" w:eastAsia="en-IL"/>
             </w:rPr>
           </w:pPr>
-          <w:hyperlink w:anchor="_Toc92812174" w:history="1">
+          <w:hyperlink w:anchor="_Toc93066861" w:history="1">
             <w:r>
               <w:rPr>
                 <w:rStyle w:val="Hyperlink"/>
@@ -4475,7 +4509,7 @@
                 <w:noProof/>
                 <w:webHidden/>
               </w:rPr>
-              <w:instrText>Toc92812174 \h</w:instrText>
+              <w:instrText>Toc93066861 \h</w:instrText>
             </w:r>
             <w:r>
               <w:rPr>
@@ -4533,7 +4567,7 @@
               <w:lang w:val="en-IL" w:eastAsia="en-IL"/>
             </w:rPr>
           </w:pPr>
-          <w:hyperlink w:anchor="_Toc92812175" w:history="1">
+          <w:hyperlink w:anchor="_Toc93066862" w:history="1">
             <w:r>
               <w:rPr>
                 <w:rStyle w:val="Hyperlink"/>
@@ -4585,7 +4619,7 @@
                 <w:noProof/>
                 <w:webHidden/>
               </w:rPr>
-              <w:instrText>Toc92812175 \h</w:instrText>
+              <w:instrText>Toc93066862 \h</w:instrText>
             </w:r>
             <w:r>
               <w:rPr>
@@ -4643,7 +4677,7 @@
               <w:lang w:val="en-IL" w:eastAsia="en-IL"/>
             </w:rPr>
           </w:pPr>
-          <w:hyperlink w:anchor="_Toc92812176" w:history="1">
+          <w:hyperlink w:anchor="_Toc93066863" w:history="1">
             <w:r>
               <w:rPr>
                 <w:rStyle w:val="Hyperlink"/>
@@ -4695,7 +4729,7 @@
                 <w:noProof/>
                 <w:webHidden/>
               </w:rPr>
-              <w:instrText>Toc92812176 \h</w:instrText>
+              <w:instrText>Toc93066863 \h</w:instrText>
             </w:r>
             <w:r>
               <w:rPr>
@@ -4757,7 +4791,7 @@
               <w:lang w:val="en-IL" w:eastAsia="en-IL"/>
             </w:rPr>
           </w:pPr>
-          <w:hyperlink w:anchor="_Toc92812177" w:history="1">
+          <w:hyperlink w:anchor="_Toc93066864" w:history="1">
             <w:r>
               <w:rPr>
                 <w:rStyle w:val="Hyperlink"/>
@@ -4810,7 +4844,7 @@
                 <w:noProof/>
                 <w:webHidden/>
               </w:rPr>
-              <w:instrText>Toc92812177 \h</w:instrText>
+              <w:instrText>Toc93066864 \h</w:instrText>
             </w:r>
             <w:r>
               <w:rPr>
@@ -4868,7 +4902,7 @@
               <w:lang w:val="en-IL" w:eastAsia="en-IL"/>
             </w:rPr>
           </w:pPr>
-          <w:hyperlink w:anchor="_Toc92812178" w:history="1">
+          <w:hyperlink w:anchor="_Toc93066865" w:history="1">
             <w:r>
               <w:rPr>
                 <w:rStyle w:val="Hyperlink"/>
@@ -4921,7 +4955,7 @@
                 <w:noProof/>
                 <w:webHidden/>
               </w:rPr>
-              <w:instrText>Toc92812178 \h</w:instrText>
+              <w:instrText>Toc93066865 \h</w:instrText>
             </w:r>
             <w:r>
               <w:rPr>
@@ -4979,7 +5013,7 @@
               <w:lang w:val="en-IL" w:eastAsia="en-IL"/>
             </w:rPr>
           </w:pPr>
-          <w:hyperlink w:anchor="_Toc92812179" w:history="1">
+          <w:hyperlink w:anchor="_Toc93066866" w:history="1">
             <w:r>
               <w:rPr>
                 <w:rStyle w:val="Hyperlink"/>
@@ -5031,7 +5065,7 @@
                 <w:noProof/>
                 <w:webHidden/>
               </w:rPr>
-              <w:instrText>Toc92812179 \h</w:instrText>
+              <w:instrText>Toc93066866 \h</w:instrText>
             </w:r>
             <w:r>
               <w:rPr>
@@ -5089,7 +5123,7 @@
               <w:lang w:val="en-IL" w:eastAsia="en-IL"/>
             </w:rPr>
           </w:pPr>
-          <w:hyperlink w:anchor="_Toc92812180" w:history="1">
+          <w:hyperlink w:anchor="_Toc93066867" w:history="1">
             <w:r>
               <w:rPr>
                 <w:rStyle w:val="Hyperlink"/>
@@ -5142,7 +5176,7 @@
                 <w:noProof/>
                 <w:webHidden/>
               </w:rPr>
-              <w:instrText>Toc92812180 \h</w:instrText>
+              <w:instrText>Toc93066867 \h</w:instrText>
             </w:r>
             <w:r>
               <w:rPr>
@@ -5200,7 +5234,7 @@
               <w:lang w:val="en-IL" w:eastAsia="en-IL"/>
             </w:rPr>
           </w:pPr>
-          <w:hyperlink w:anchor="_Toc92812181" w:history="1">
+          <w:hyperlink w:anchor="_Toc93066868" w:history="1">
             <w:r>
               <w:rPr>
                 <w:rStyle w:val="Hyperlink"/>
@@ -5253,7 +5287,7 @@
                 <w:noProof/>
                 <w:webHidden/>
               </w:rPr>
-              <w:instrText>Toc92812181 \h</w:instrText>
+              <w:instrText>Toc93066868 \h</w:instrText>
             </w:r>
             <w:r>
               <w:rPr>
@@ -5311,7 +5345,7 @@
               <w:lang w:val="en-IL" w:eastAsia="en-IL"/>
             </w:rPr>
           </w:pPr>
-          <w:hyperlink w:anchor="_Toc92812182" w:history="1">
+          <w:hyperlink w:anchor="_Toc93066869" w:history="1">
             <w:r>
               <w:rPr>
                 <w:rStyle w:val="Hyperlink"/>
@@ -5364,7 +5398,7 @@
                 <w:noProof/>
                 <w:webHidden/>
               </w:rPr>
-              <w:instrText>Toc92812182 \h</w:instrText>
+              <w:instrText>Toc93066869 \h</w:instrText>
             </w:r>
             <w:r>
               <w:rPr>
@@ -5422,7 +5456,7 @@
               <w:lang w:val="en-IL" w:eastAsia="en-IL"/>
             </w:rPr>
           </w:pPr>
-          <w:hyperlink w:anchor="_Toc92812183" w:history="1">
+          <w:hyperlink w:anchor="_Toc93066870" w:history="1">
             <w:r>
               <w:rPr>
                 <w:rStyle w:val="Hyperlink"/>
@@ -5474,7 +5508,7 @@
                 <w:noProof/>
                 <w:webHidden/>
               </w:rPr>
-              <w:instrText>Toc92812183 \h</w:instrText>
+              <w:instrText>Toc93066870 \h</w:instrText>
             </w:r>
             <w:r>
               <w:rPr>
@@ -5532,7 +5566,7 @@
               <w:lang w:val="en-IL" w:eastAsia="en-IL"/>
             </w:rPr>
           </w:pPr>
-          <w:hyperlink w:anchor="_Toc92812184" w:history="1">
+          <w:hyperlink w:anchor="_Toc93066871" w:history="1">
             <w:r>
               <w:rPr>
                 <w:rStyle w:val="Hyperlink"/>
@@ -5584,7 +5618,7 @@
                 <w:noProof/>
                 <w:webHidden/>
               </w:rPr>
-              <w:instrText>Toc92812184 \h</w:instrText>
+              <w:instrText>Toc93066871 \h</w:instrText>
             </w:r>
             <w:r>
               <w:rPr>
@@ -5642,7 +5676,7 @@
               <w:lang w:val="en-IL" w:eastAsia="en-IL"/>
             </w:rPr>
           </w:pPr>
-          <w:hyperlink w:anchor="_Toc92812185" w:history="1">
+          <w:hyperlink w:anchor="_Toc93066872" w:history="1">
             <w:r>
               <w:rPr>
                 <w:rStyle w:val="Hyperlink"/>
@@ -5694,7 +5728,7 @@
                 <w:noProof/>
                 <w:webHidden/>
               </w:rPr>
-              <w:instrText>Toc92812185 \h</w:instrText>
+              <w:instrText>Toc93066872 \h</w:instrText>
             </w:r>
             <w:r>
               <w:rPr>
@@ -5752,7 +5786,7 @@
               <w:lang w:val="en-IL" w:eastAsia="en-IL"/>
             </w:rPr>
           </w:pPr>
-          <w:hyperlink w:anchor="_Toc92812186" w:history="1">
+          <w:hyperlink w:anchor="_Toc93066873" w:history="1">
             <w:r>
               <w:rPr>
                 <w:rStyle w:val="Hyperlink"/>
@@ -5804,7 +5838,7 @@
                 <w:noProof/>
                 <w:webHidden/>
               </w:rPr>
-              <w:instrText>Toc92812186 \h</w:instrText>
+              <w:instrText>Toc93066873 \h</w:instrText>
             </w:r>
             <w:r>
               <w:rPr>
@@ -5862,7 +5896,7 @@
               <w:lang w:val="en-IL" w:eastAsia="en-IL"/>
             </w:rPr>
           </w:pPr>
-          <w:hyperlink w:anchor="_Toc92812187" w:history="1">
+          <w:hyperlink w:anchor="_Toc93066874" w:history="1">
             <w:r>
               <w:rPr>
                 <w:rStyle w:val="Hyperlink"/>
@@ -5914,7 +5948,7 @@
                 <w:noProof/>
                 <w:webHidden/>
               </w:rPr>
-              <w:instrText>Toc92812187 \h</w:instrText>
+              <w:instrText>Toc93066874 \h</w:instrText>
             </w:r>
             <w:r>
               <w:rPr>
@@ -5972,7 +6006,7 @@
               <w:lang w:val="en-IL" w:eastAsia="en-IL"/>
             </w:rPr>
           </w:pPr>
-          <w:hyperlink w:anchor="_Toc92812188" w:history="1">
+          <w:hyperlink w:anchor="_Toc93066875" w:history="1">
             <w:r>
               <w:rPr>
                 <w:rStyle w:val="Hyperlink"/>
@@ -6024,7 +6058,7 @@
                 <w:noProof/>
                 <w:webHidden/>
               </w:rPr>
-              <w:instrText>Toc92812188 \h</w:instrText>
+              <w:instrText>Toc93066875 \h</w:instrText>
             </w:r>
             <w:r>
               <w:rPr>
@@ -6082,7 +6116,7 @@
               <w:lang w:val="en-IL" w:eastAsia="en-IL"/>
             </w:rPr>
           </w:pPr>
-          <w:hyperlink w:anchor="_Toc92812189" w:history="1">
+          <w:hyperlink w:anchor="_Toc93066876" w:history="1">
             <w:r>
               <w:rPr>
                 <w:rStyle w:val="Hyperlink"/>
@@ -6135,7 +6169,7 @@
                 <w:noProof/>
                 <w:webHidden/>
               </w:rPr>
-              <w:instrText>Toc92812189 \h</w:instrText>
+              <w:instrText>Toc93066876 \h</w:instrText>
             </w:r>
             <w:r>
               <w:rPr>
@@ -6193,7 +6227,7 @@
               <w:lang w:val="en-IL" w:eastAsia="en-IL"/>
             </w:rPr>
           </w:pPr>
-          <w:hyperlink w:anchor="_Toc92812190" w:history="1">
+          <w:hyperlink w:anchor="_Toc93066877" w:history="1">
             <w:r>
               <w:rPr>
                 <w:rStyle w:val="Hyperlink"/>
@@ -6245,7 +6279,7 @@
                 <w:noProof/>
                 <w:webHidden/>
               </w:rPr>
-              <w:instrText>Toc92812190 \h</w:instrText>
+              <w:instrText>Toc93066877 \h</w:instrText>
             </w:r>
             <w:r>
               <w:rPr>
@@ -6303,7 +6337,7 @@
               <w:lang w:val="en-IL" w:eastAsia="en-IL"/>
             </w:rPr>
           </w:pPr>
-          <w:hyperlink w:anchor="_Toc92812191" w:history="1">
+          <w:hyperlink w:anchor="_Toc93066878" w:history="1">
             <w:r>
               <w:rPr>
                 <w:rStyle w:val="Hyperlink"/>
@@ -6355,7 +6389,7 @@
                 <w:noProof/>
                 <w:webHidden/>
               </w:rPr>
-              <w:instrText>Toc92812191 \h</w:instrText>
+              <w:instrText>Toc93066878 \h</w:instrText>
             </w:r>
             <w:r>
               <w:rPr>
@@ -6413,7 +6447,7 @@
               <w:lang w:val="en-IL" w:eastAsia="en-IL"/>
             </w:rPr>
           </w:pPr>
-          <w:hyperlink w:anchor="_Toc92812192" w:history="1">
+          <w:hyperlink w:anchor="_Toc93066879" w:history="1">
             <w:r>
               <w:rPr>
                 <w:rStyle w:val="Hyperlink"/>
@@ -6465,7 +6499,7 @@
                 <w:noProof/>
                 <w:webHidden/>
               </w:rPr>
-              <w:instrText>Toc92812192 \h</w:instrText>
+              <w:instrText>Toc93066879 \h</w:instrText>
             </w:r>
             <w:r>
               <w:rPr>
@@ -6523,7 +6557,7 @@
               <w:lang w:val="en-IL" w:eastAsia="en-IL"/>
             </w:rPr>
           </w:pPr>
-          <w:hyperlink w:anchor="_Toc92812193" w:history="1">
+          <w:hyperlink w:anchor="_Toc93066880" w:history="1">
             <w:r>
               <w:rPr>
                 <w:rStyle w:val="Hyperlink"/>
@@ -6575,7 +6609,7 @@
                 <w:noProof/>
                 <w:webHidden/>
               </w:rPr>
-              <w:instrText>Toc92812193 \h</w:instrText>
+              <w:instrText>Toc93066880 \h</w:instrText>
             </w:r>
             <w:r>
               <w:rPr>
@@ -6633,7 +6667,7 @@
               <w:lang w:val="en-IL" w:eastAsia="en-IL"/>
             </w:rPr>
           </w:pPr>
-          <w:hyperlink w:anchor="_Toc92812194" w:history="1">
+          <w:hyperlink w:anchor="_Toc93066881" w:history="1">
             <w:r>
               <w:rPr>
                 <w:rStyle w:val="Hyperlink"/>
@@ -6686,7 +6720,7 @@
                 <w:noProof/>
                 <w:webHidden/>
               </w:rPr>
-              <w:instrText>Toc92812194 \h</w:instrText>
+              <w:instrText>Toc93066881 \h</w:instrText>
             </w:r>
             <w:r>
               <w:rPr>
@@ -6744,7 +6778,7 @@
               <w:lang w:val="en-IL" w:eastAsia="en-IL"/>
             </w:rPr>
           </w:pPr>
-          <w:hyperlink w:anchor="_Toc92812195" w:history="1">
+          <w:hyperlink w:anchor="_Toc93066882" w:history="1">
             <w:r>
               <w:rPr>
                 <w:rStyle w:val="Hyperlink"/>
@@ -6796,7 +6830,7 @@
                 <w:noProof/>
                 <w:webHidden/>
               </w:rPr>
-              <w:instrText>Toc92812195 \h</w:instrText>
+              <w:instrText>Toc93066882 \h</w:instrText>
             </w:r>
             <w:r>
               <w:rPr>
@@ -6854,7 +6888,7 @@
               <w:lang w:val="en-IL" w:eastAsia="en-IL"/>
             </w:rPr>
           </w:pPr>
-          <w:hyperlink w:anchor="_Toc92812196" w:history="1">
+          <w:hyperlink w:anchor="_Toc93066883" w:history="1">
             <w:r>
               <w:rPr>
                 <w:rStyle w:val="Hyperlink"/>
@@ -6906,7 +6940,7 @@
                 <w:noProof/>
                 <w:webHidden/>
               </w:rPr>
-              <w:instrText>Toc92812196 \h</w:instrText>
+              <w:instrText>Toc93066883 \h</w:instrText>
             </w:r>
             <w:r>
               <w:rPr>
@@ -6964,7 +6998,7 @@
               <w:lang w:val="en-IL" w:eastAsia="en-IL"/>
             </w:rPr>
           </w:pPr>
-          <w:hyperlink w:anchor="_Toc92812197" w:history="1">
+          <w:hyperlink w:anchor="_Toc93066884" w:history="1">
             <w:r>
               <w:rPr>
                 <w:rStyle w:val="Hyperlink"/>
@@ -7016,7 +7050,7 @@
                 <w:noProof/>
                 <w:webHidden/>
               </w:rPr>
-              <w:instrText>Toc92812197 \h</w:instrText>
+              <w:instrText>Toc93066884 \h</w:instrText>
             </w:r>
             <w:r>
               <w:rPr>
@@ -7078,7 +7112,7 @@
               <w:lang w:val="en-IL" w:eastAsia="en-IL"/>
             </w:rPr>
           </w:pPr>
-          <w:hyperlink w:anchor="_Toc92812198" w:history="1">
+          <w:hyperlink w:anchor="_Toc93066885" w:history="1">
             <w:r>
               <w:rPr>
                 <w:rStyle w:val="Hyperlink"/>
@@ -7131,7 +7165,7 @@
                 <w:noProof/>
                 <w:webHidden/>
               </w:rPr>
-              <w:instrText>Toc92812198 \h</w:instrText>
+              <w:instrText>Toc93066885 \h</w:instrText>
             </w:r>
             <w:r>
               <w:rPr>
@@ -7189,7 +7223,7 @@
               <w:lang w:val="en-IL" w:eastAsia="en-IL"/>
             </w:rPr>
           </w:pPr>
-          <w:hyperlink w:anchor="_Toc92812199" w:history="1">
+          <w:hyperlink w:anchor="_Toc93066886" w:history="1">
             <w:r>
               <w:rPr>
                 <w:rStyle w:val="Hyperlink"/>
@@ -7242,7 +7276,7 @@
                 <w:noProof/>
                 <w:webHidden/>
               </w:rPr>
-              <w:instrText>Toc92812199 \h</w:instrText>
+              <w:instrText>Toc93066886 \h</w:instrText>
             </w:r>
             <w:r>
               <w:rPr>
@@ -7300,7 +7334,7 @@
               <w:lang w:val="en-IL" w:eastAsia="en-IL"/>
             </w:rPr>
           </w:pPr>
-          <w:hyperlink w:anchor="_Toc92812200" w:history="1">
+          <w:hyperlink w:anchor="_Toc93066887" w:history="1">
             <w:r>
               <w:rPr>
                 <w:rStyle w:val="Hyperlink"/>
@@ -7353,7 +7387,7 @@
                 <w:noProof/>
                 <w:webHidden/>
               </w:rPr>
-              <w:instrText>Toc92812200 \h</w:instrText>
+              <w:instrText>Toc93066887 \h</w:instrText>
             </w:r>
             <w:r>
               <w:rPr>
@@ -7411,7 +7445,7 @@
               <w:lang w:val="en-IL" w:eastAsia="en-IL"/>
             </w:rPr>
           </w:pPr>
-          <w:hyperlink w:anchor="_Toc92812201" w:history="1">
+          <w:hyperlink w:anchor="_Toc93066888" w:history="1">
             <w:r>
               <w:rPr>
                 <w:rStyle w:val="Hyperlink"/>
@@ -7464,7 +7498,7 @@
                 <w:noProof/>
                 <w:webHidden/>
               </w:rPr>
-              <w:instrText>Toc92812201 \h</w:instrText>
+              <w:instrText>Toc93066888 \h</w:instrText>
             </w:r>
             <w:r>
               <w:rPr>
@@ -7526,7 +7560,7 @@
               <w:lang w:val="en-IL" w:eastAsia="en-IL"/>
             </w:rPr>
           </w:pPr>
-          <w:hyperlink w:anchor="_Toc92812202" w:history="1">
+          <w:hyperlink w:anchor="_Toc93066889" w:history="1">
             <w:r>
               <w:rPr>
                 <w:rStyle w:val="Hyperlink"/>
@@ -7579,7 +7613,7 @@
                 <w:noProof/>
                 <w:webHidden/>
               </w:rPr>
-              <w:instrText>Toc92812202 \h</w:instrText>
+              <w:instrText>Toc93066889 \h</w:instrText>
             </w:r>
             <w:r>
               <w:rPr>
@@ -7637,7 +7671,7 @@
               <w:lang w:val="en-IL" w:eastAsia="en-IL"/>
             </w:rPr>
           </w:pPr>
-          <w:hyperlink w:anchor="_Toc92812203" w:history="1">
+          <w:hyperlink w:anchor="_Toc93066890" w:history="1">
             <w:r>
               <w:rPr>
                 <w:rStyle w:val="Hyperlink"/>
@@ -7690,7 +7724,7 @@
                 <w:noProof/>
                 <w:webHidden/>
               </w:rPr>
-              <w:instrText>Toc92812203 \h</w:instrText>
+              <w:instrText>Toc93066890 \h</w:instrText>
             </w:r>
             <w:r>
               <w:rPr>
@@ -7748,7 +7782,7 @@
               <w:lang w:val="en-IL" w:eastAsia="en-IL"/>
             </w:rPr>
           </w:pPr>
-          <w:hyperlink w:anchor="_Toc92812204" w:history="1">
+          <w:hyperlink w:anchor="_Toc93066891" w:history="1">
             <w:r>
               <w:rPr>
                 <w:rStyle w:val="Hyperlink"/>
@@ -7800,7 +7834,7 @@
                 <w:noProof/>
                 <w:webHidden/>
               </w:rPr>
-              <w:instrText>Toc92812204 \h</w:instrText>
+              <w:instrText>Toc93066891 \h</w:instrText>
             </w:r>
             <w:r>
               <w:rPr>
@@ -7858,7 +7892,7 @@
               <w:lang w:val="en-IL" w:eastAsia="en-IL"/>
             </w:rPr>
           </w:pPr>
-          <w:hyperlink w:anchor="_Toc92812205" w:history="1">
+          <w:hyperlink w:anchor="_Toc93066892" w:history="1">
             <w:r>
               <w:rPr>
                 <w:rStyle w:val="Hyperlink"/>
@@ -7910,7 +7944,7 @@
                 <w:noProof/>
                 <w:webHidden/>
               </w:rPr>
-              <w:instrText>Toc92812205 \h</w:instrText>
+              <w:instrText>Toc93066892 \h</w:instrText>
             </w:r>
             <w:r>
               <w:rPr>
@@ -7968,7 +8002,7 @@
               <w:lang w:val="en-IL" w:eastAsia="en-IL"/>
             </w:rPr>
           </w:pPr>
-          <w:hyperlink w:anchor="_Toc92812206" w:history="1">
+          <w:hyperlink w:anchor="_Toc93066893" w:history="1">
             <w:r>
               <w:rPr>
                 <w:rStyle w:val="Hyperlink"/>
@@ -8020,7 +8054,7 @@
                 <w:noProof/>
                 <w:webHidden/>
               </w:rPr>
-              <w:instrText>Toc92812206 \h</w:instrText>
+              <w:instrText>Toc93066893 \h</w:instrText>
             </w:r>
             <w:r>
               <w:rPr>
@@ -8078,7 +8112,7 @@
               <w:lang w:val="en-IL" w:eastAsia="en-IL"/>
             </w:rPr>
           </w:pPr>
-          <w:hyperlink w:anchor="_Toc92812207" w:history="1">
+          <w:hyperlink w:anchor="_Toc93066894" w:history="1">
             <w:r>
               <w:rPr>
                 <w:rStyle w:val="Hyperlink"/>
@@ -8130,7 +8164,7 @@
                 <w:noProof/>
                 <w:webHidden/>
               </w:rPr>
-              <w:instrText>Toc92812207 \h</w:instrText>
+              <w:instrText>Toc93066894 \h</w:instrText>
             </w:r>
             <w:r>
               <w:rPr>
@@ -8188,7 +8222,7 @@
               <w:lang w:val="en-IL" w:eastAsia="en-IL"/>
             </w:rPr>
           </w:pPr>
-          <w:hyperlink w:anchor="_Toc92812208" w:history="1">
+          <w:hyperlink w:anchor="_Toc93066895" w:history="1">
             <w:r>
               <w:rPr>
                 <w:rStyle w:val="Hyperlink"/>
@@ -8240,7 +8274,7 @@
                 <w:noProof/>
                 <w:webHidden/>
               </w:rPr>
-              <w:instrText>Toc92812208 \h</w:instrText>
+              <w:instrText>Toc93066895 \h</w:instrText>
             </w:r>
             <w:r>
               <w:rPr>
@@ -8298,7 +8332,7 @@
               <w:lang w:val="en-IL" w:eastAsia="en-IL"/>
             </w:rPr>
           </w:pPr>
-          <w:hyperlink w:anchor="_Toc92812209" w:history="1">
+          <w:hyperlink w:anchor="_Toc93066896" w:history="1">
             <w:r>
               <w:rPr>
                 <w:rStyle w:val="Hyperlink"/>
@@ -8350,7 +8384,7 @@
                 <w:noProof/>
                 <w:webHidden/>
               </w:rPr>
-              <w:instrText>Toc92812209 \h</w:instrText>
+              <w:instrText>Toc93066896 \h</w:instrText>
             </w:r>
             <w:r>
               <w:rPr>
@@ -8408,7 +8442,7 @@
               <w:lang w:val="en-IL" w:eastAsia="en-IL"/>
             </w:rPr>
           </w:pPr>
-          <w:hyperlink w:anchor="_Toc92812210" w:history="1">
+          <w:hyperlink w:anchor="_Toc93066897" w:history="1">
             <w:r>
               <w:rPr>
                 <w:rStyle w:val="Hyperlink"/>
@@ -8460,7 +8494,7 @@
                 <w:noProof/>
                 <w:webHidden/>
               </w:rPr>
-              <w:instrText>Toc92812210 \h</w:instrText>
+              <w:instrText>Toc93066897 \h</w:instrText>
             </w:r>
             <w:r>
               <w:rPr>
@@ -8518,7 +8552,7 @@
               <w:lang w:val="en-IL" w:eastAsia="en-IL"/>
             </w:rPr>
           </w:pPr>
-          <w:hyperlink w:anchor="_Toc92812211" w:history="1">
+          <w:hyperlink w:anchor="_Toc93066898" w:history="1">
             <w:r>
               <w:rPr>
                 <w:rStyle w:val="Hyperlink"/>
@@ -8570,7 +8604,7 @@
                 <w:noProof/>
                 <w:webHidden/>
               </w:rPr>
-              <w:instrText>Toc92812211 \h</w:instrText>
+              <w:instrText>Toc93066898 \h</w:instrText>
             </w:r>
             <w:r>
               <w:rPr>
@@ -8628,7 +8662,7 @@
               <w:lang w:val="en-IL" w:eastAsia="en-IL"/>
             </w:rPr>
           </w:pPr>
-          <w:hyperlink w:anchor="_Toc92812212" w:history="1">
+          <w:hyperlink w:anchor="_Toc93066899" w:history="1">
             <w:r>
               <w:rPr>
                 <w:rStyle w:val="Hyperlink"/>
@@ -8680,7 +8714,7 @@
                 <w:noProof/>
                 <w:webHidden/>
               </w:rPr>
-              <w:instrText>Toc92812212 \h</w:instrText>
+              <w:instrText>Toc93066899 \h</w:instrText>
             </w:r>
             <w:r>
               <w:rPr>
@@ -8738,7 +8772,7 @@
               <w:lang w:val="en-IL" w:eastAsia="en-IL"/>
             </w:rPr>
           </w:pPr>
-          <w:hyperlink w:anchor="_Toc92812213" w:history="1">
+          <w:hyperlink w:anchor="_Toc93066900" w:history="1">
             <w:r>
               <w:rPr>
                 <w:rStyle w:val="Hyperlink"/>
@@ -8790,7 +8824,7 @@
                 <w:noProof/>
                 <w:webHidden/>
               </w:rPr>
-              <w:instrText>Toc92812213 \h</w:instrText>
+              <w:instrText>Toc93066900 \h</w:instrText>
             </w:r>
             <w:r>
               <w:rPr>
@@ -8848,7 +8882,7 @@
               <w:lang w:val="en-IL" w:eastAsia="en-IL"/>
             </w:rPr>
           </w:pPr>
-          <w:hyperlink w:anchor="_Toc92812214" w:history="1">
+          <w:hyperlink w:anchor="_Toc93066901" w:history="1">
             <w:r>
               <w:rPr>
                 <w:rStyle w:val="Hyperlink"/>
@@ -8900,7 +8934,7 @@
                 <w:noProof/>
                 <w:webHidden/>
               </w:rPr>
-              <w:instrText>Toc92812214 \h</w:instrText>
+              <w:instrText>Toc93066901 \h</w:instrText>
             </w:r>
             <w:r>
               <w:rPr>
@@ -8958,7 +8992,7 @@
               <w:lang w:val="en-IL" w:eastAsia="en-IL"/>
             </w:rPr>
           </w:pPr>
-          <w:hyperlink w:anchor="_Toc92812215" w:history="1">
+          <w:hyperlink w:anchor="_Toc93066902" w:history="1">
             <w:r>
               <w:rPr>
                 <w:rStyle w:val="Hyperlink"/>
@@ -9010,7 +9044,7 @@
                 <w:noProof/>
                 <w:webHidden/>
               </w:rPr>
-              <w:instrText>Toc92812215 \h</w:instrText>
+              <w:instrText>Toc93066902 \h</w:instrText>
             </w:r>
             <w:r>
               <w:rPr>
@@ -9068,7 +9102,7 @@
               <w:lang w:val="en-IL" w:eastAsia="en-IL"/>
             </w:rPr>
           </w:pPr>
-          <w:hyperlink w:anchor="_Toc92812216" w:history="1">
+          <w:hyperlink w:anchor="_Toc93066903" w:history="1">
             <w:r>
               <w:rPr>
                 <w:rStyle w:val="Hyperlink"/>
@@ -9120,7 +9154,7 @@
                 <w:noProof/>
                 <w:webHidden/>
               </w:rPr>
-              <w:instrText>Toc92812216 \h</w:instrText>
+              <w:instrText>Toc93066903 \h</w:instrText>
             </w:r>
             <w:r>
               <w:rPr>
@@ -9178,7 +9212,7 @@
               <w:lang w:val="en-IL" w:eastAsia="en-IL"/>
             </w:rPr>
           </w:pPr>
-          <w:hyperlink w:anchor="_Toc92812217" w:history="1">
+          <w:hyperlink w:anchor="_Toc93066904" w:history="1">
             <w:r>
               <w:rPr>
                 <w:rStyle w:val="Hyperlink"/>
@@ -9230,7 +9264,7 @@
                 <w:noProof/>
                 <w:webHidden/>
               </w:rPr>
-              <w:instrText>Toc92812217 \h</w:instrText>
+              <w:instrText>Toc93066904 \h</w:instrText>
             </w:r>
             <w:r>
               <w:rPr>
@@ -9288,7 +9322,7 @@
               <w:lang w:val="en-IL" w:eastAsia="en-IL"/>
             </w:rPr>
           </w:pPr>
-          <w:hyperlink w:anchor="_Toc92812218" w:history="1">
+          <w:hyperlink w:anchor="_Toc93066905" w:history="1">
             <w:r>
               <w:rPr>
                 <w:rStyle w:val="Hyperlink"/>
@@ -9340,7 +9374,7 @@
                 <w:noProof/>
                 <w:webHidden/>
               </w:rPr>
-              <w:instrText>Toc92812218 \h</w:instrText>
+              <w:instrText>Toc93066905 \h</w:instrText>
             </w:r>
             <w:r>
               <w:rPr>
@@ -9398,7 +9432,7 @@
               <w:lang w:val="en-IL" w:eastAsia="en-IL"/>
             </w:rPr>
           </w:pPr>
-          <w:hyperlink w:anchor="_Toc92812219" w:history="1">
+          <w:hyperlink w:anchor="_Toc93066906" w:history="1">
             <w:r>
               <w:rPr>
                 <w:rStyle w:val="Hyperlink"/>
@@ -9450,7 +9484,7 @@
                 <w:noProof/>
                 <w:webHidden/>
               </w:rPr>
-              <w:instrText>Toc92812219 \h</w:instrText>
+              <w:instrText>Toc93066906 \h</w:instrText>
             </w:r>
             <w:r>
               <w:rPr>
@@ -9508,7 +9542,7 @@
               <w:lang w:val="en-IL" w:eastAsia="en-IL"/>
             </w:rPr>
           </w:pPr>
-          <w:hyperlink w:anchor="_Toc92812220" w:history="1">
+          <w:hyperlink w:anchor="_Toc93066907" w:history="1">
             <w:r>
               <w:rPr>
                 <w:rStyle w:val="Hyperlink"/>
@@ -9560,7 +9594,7 @@
                 <w:noProof/>
                 <w:webHidden/>
               </w:rPr>
-              <w:instrText>Toc92812220 \h</w:instrText>
+              <w:instrText>Toc93066907 \h</w:instrText>
             </w:r>
             <w:r>
               <w:rPr>
@@ -9646,7 +9680,7 @@
           <w:rtl/>
         </w:rPr>
       </w:pPr>
-      <w:bookmarkStart w:id="0" w:name="_Toc92812147"/>
+      <w:bookmarkStart w:id="0" w:name="_Toc93066834"/>
       <w:r>
         <w:rPr>
           <w:rFonts w:hint="cs"/>
@@ -9673,7 +9707,7 @@
           <w:rtl/>
         </w:rPr>
       </w:pPr>
-      <w:bookmarkStart w:id="1" w:name="_Toc92812148"/>
+      <w:bookmarkStart w:id="1" w:name="_Toc93066835"/>
       <w:r>
         <w:rPr>
           <w:rFonts w:hint="cs"/>
@@ -9732,7 +9766,7 @@
           <w:rtl/>
         </w:rPr>
       </w:pPr>
-      <w:bookmarkStart w:id="2" w:name="_Toc92812149"/>
+      <w:bookmarkStart w:id="2" w:name="_Toc93066836"/>
       <w:r>
         <w:rPr>
           <w:rFonts w:hint="cs"/>
@@ -9775,6 +9809,7 @@
         </w:rPr>
         <w:t xml:space="preserve">, לקוד </w:t>
       </w:r>
+      <w:proofErr w:type="spellStart"/>
       <w:r>
         <w:rPr>
           <w:rFonts w:hint="cs"/>
@@ -9789,6 +9824,7 @@
         </w:rPr>
         <w:t>י</w:t>
       </w:r>
+      <w:proofErr w:type="spellEnd"/>
       <w:r>
         <w:rPr>
           <w:rFonts w:hint="cs"/>
@@ -10042,7 +10078,7 @@
           <w:rtl/>
         </w:rPr>
       </w:pPr>
-      <w:bookmarkStart w:id="3" w:name="_Toc92812150"/>
+      <w:bookmarkStart w:id="3" w:name="_Toc93066837"/>
       <w:r>
         <w:rPr>
           <w:rFonts w:hint="cs"/>
@@ -10622,7 +10658,7 @@
           <w:rtl/>
         </w:rPr>
       </w:pPr>
-      <w:bookmarkStart w:id="4" w:name="_Toc92812151"/>
+      <w:bookmarkStart w:id="4" w:name="_Toc93066838"/>
       <w:r>
         <w:rPr>
           <w:rFonts w:hint="cs"/>
@@ -10647,7 +10683,7 @@
           <w:rtl/>
         </w:rPr>
       </w:pPr>
-      <w:bookmarkStart w:id="5" w:name="_Toc92812152"/>
+      <w:bookmarkStart w:id="5" w:name="_Toc93066839"/>
       <w:r>
         <w:rPr>
           <w:rFonts w:hint="cs"/>
@@ -10833,7 +10869,7 @@
           <w:rtl/>
         </w:rPr>
       </w:pPr>
-      <w:bookmarkStart w:id="6" w:name="_Toc92812153"/>
+      <w:bookmarkStart w:id="6" w:name="_Toc93066840"/>
       <w:r>
         <w:rPr>
           <w:rFonts w:hint="cs"/>
@@ -10915,7 +10951,7 @@
           <w:rtl/>
         </w:rPr>
       </w:pPr>
-      <w:bookmarkStart w:id="7" w:name="_Toc92812154"/>
+      <w:bookmarkStart w:id="7" w:name="_Toc93066841"/>
       <w:r>
         <w:rPr>
           <w:rFonts w:hint="cs"/>
@@ -10939,7 +10975,7 @@
           <w:rtl/>
         </w:rPr>
       </w:pPr>
-      <w:bookmarkStart w:id="8" w:name="_Toc92812155"/>
+      <w:bookmarkStart w:id="8" w:name="_Toc93066842"/>
       <w:r>
         <w:rPr>
           <w:rFonts w:hint="cs"/>
@@ -11127,7 +11163,7 @@
       <w:pPr>
         <w:pStyle w:val="Heading4"/>
       </w:pPr>
-      <w:bookmarkStart w:id="9" w:name="_Toc92812156"/>
+      <w:bookmarkStart w:id="9" w:name="_Toc93066843"/>
       <w:r>
         <w:rPr>
           <w:rFonts w:hint="cs"/>
@@ -11485,7 +11521,7 @@
           <w:rtl/>
         </w:rPr>
       </w:pPr>
-      <w:bookmarkStart w:id="10" w:name="_Toc92812157"/>
+      <w:bookmarkStart w:id="10" w:name="_Toc93066844"/>
       <w:r>
         <w:rPr>
           <w:rFonts w:hint="cs"/>
@@ -11602,7 +11638,7 @@
           <w:rtl/>
         </w:rPr>
       </w:pPr>
-      <w:bookmarkStart w:id="11" w:name="_Toc92812158"/>
+      <w:bookmarkStart w:id="11" w:name="_Toc93066845"/>
       <w:r>
         <w:rPr>
           <w:rFonts w:hint="cs"/>
@@ -11726,7 +11762,7 @@
           <w:rtl/>
         </w:rPr>
       </w:pPr>
-      <w:bookmarkStart w:id="12" w:name="_Toc92812159"/>
+      <w:bookmarkStart w:id="12" w:name="_Toc93066846"/>
       <w:r>
         <w:rPr>
           <w:rFonts w:hint="cs"/>
@@ -11958,7 +11994,7 @@
           <w:rtl/>
         </w:rPr>
       </w:pPr>
-      <w:bookmarkStart w:id="13" w:name="_Toc92812160"/>
+      <w:bookmarkStart w:id="13" w:name="_Toc93066847"/>
       <w:r>
         <w:rPr>
           <w:rFonts w:hint="cs"/>
@@ -12049,7 +12085,7 @@
           <w:rtl/>
         </w:rPr>
       </w:pPr>
-      <w:bookmarkStart w:id="14" w:name="_Toc92812161"/>
+      <w:bookmarkStart w:id="14" w:name="_Toc93066848"/>
       <w:r>
         <w:rPr>
           <w:rFonts w:hint="cs"/>
@@ -12080,7 +12116,7 @@
       <w:pPr>
         <w:pStyle w:val="Heading4"/>
       </w:pPr>
-      <w:bookmarkStart w:id="15" w:name="_Toc92812162"/>
+      <w:bookmarkStart w:id="15" w:name="_Toc93066849"/>
       <w:r>
         <w:t>Expression</w:t>
       </w:r>
@@ -12341,7 +12377,7 @@
       <w:pPr>
         <w:pStyle w:val="Heading4"/>
       </w:pPr>
-      <w:bookmarkStart w:id="16" w:name="_Toc92812163"/>
+      <w:bookmarkStart w:id="16" w:name="_Toc93066850"/>
       <w:r>
         <w:t>Statement</w:t>
       </w:r>
@@ -12664,7 +12700,7 @@
       <w:pPr>
         <w:pStyle w:val="Heading4"/>
       </w:pPr>
-      <w:bookmarkStart w:id="17" w:name="_Toc92812164"/>
+      <w:bookmarkStart w:id="17" w:name="_Toc93066851"/>
       <w:r>
         <w:rPr>
           <w:rFonts w:hint="cs"/>
@@ -13037,7 +13073,7 @@
           <w:rtl/>
         </w:rPr>
       </w:pPr>
-      <w:bookmarkStart w:id="18" w:name="_Toc92812165"/>
+      <w:bookmarkStart w:id="18" w:name="_Toc93066852"/>
       <w:r>
         <w:rPr>
           <w:rFonts w:hint="cs"/>
@@ -13118,7 +13154,7 @@
           <w:rtl/>
         </w:rPr>
       </w:pPr>
-      <w:bookmarkStart w:id="19" w:name="_Toc92812166"/>
+      <w:bookmarkStart w:id="19" w:name="_Toc93066853"/>
       <w:r>
         <w:rPr>
           <w:rFonts w:hint="cs"/>
@@ -13225,7 +13261,7 @@
       <w:pPr>
         <w:pStyle w:val="Heading3"/>
       </w:pPr>
-      <w:bookmarkStart w:id="20" w:name="_Toc92812167"/>
+      <w:bookmarkStart w:id="20" w:name="_Toc93066854"/>
       <w:r>
         <w:rPr>
           <w:rFonts w:hint="cs"/>
@@ -13480,7 +13516,7 @@
           <w:rtl/>
         </w:rPr>
       </w:pPr>
-      <w:bookmarkStart w:id="21" w:name="_Toc92812168"/>
+      <w:bookmarkStart w:id="21" w:name="_Toc93066855"/>
       <w:r>
         <w:rPr>
           <w:rFonts w:hint="cs"/>
@@ -13518,7 +13554,7 @@
           <w:rtl/>
         </w:rPr>
       </w:pPr>
-      <w:bookmarkStart w:id="22" w:name="_Toc92812169"/>
+      <w:bookmarkStart w:id="22" w:name="_Toc93066856"/>
       <w:r>
         <w:rPr>
           <w:rFonts w:hint="cs"/>
@@ -14234,7 +14270,7 @@
           <w:rtl/>
         </w:rPr>
       </w:pPr>
-      <w:bookmarkStart w:id="23" w:name="_Toc92812170"/>
+      <w:bookmarkStart w:id="23" w:name="_Toc93066857"/>
       <w:r>
         <w:rPr>
           <w:rFonts w:hint="cs"/>
@@ -14427,7 +14463,7 @@
       <w:pPr>
         <w:pStyle w:val="Heading4"/>
       </w:pPr>
-      <w:bookmarkStart w:id="24" w:name="_Toc92812171"/>
+      <w:bookmarkStart w:id="24" w:name="_Toc93066858"/>
       <w:r>
         <w:t>True &amp; False</w:t>
       </w:r>
@@ -14572,7 +14608,7 @@
           <w:rtl/>
         </w:rPr>
       </w:pPr>
-      <w:bookmarkStart w:id="25" w:name="_Toc92812172"/>
+      <w:bookmarkStart w:id="25" w:name="_Toc93066859"/>
       <w:r>
         <w:rPr>
           <w:rFonts w:hint="cs"/>
@@ -14634,7 +14670,7 @@
           <w:rtl/>
         </w:rPr>
       </w:pPr>
-      <w:bookmarkStart w:id="26" w:name="_Toc92812173"/>
+      <w:bookmarkStart w:id="26" w:name="_Toc93066860"/>
       <w:r>
         <w:rPr>
           <w:rFonts w:hint="cs"/>
@@ -14682,7 +14718,7 @@
           <w:rtl/>
         </w:rPr>
       </w:pPr>
-      <w:bookmarkStart w:id="27" w:name="_Toc92812174"/>
+      <w:bookmarkStart w:id="27" w:name="_Toc93066861"/>
       <w:r>
         <w:rPr>
           <w:rFonts w:hint="cs"/>
@@ -14823,7 +14859,7 @@
       <w:pPr>
         <w:pStyle w:val="Heading3"/>
       </w:pPr>
-      <w:bookmarkStart w:id="28" w:name="_Toc92812175"/>
+      <w:bookmarkStart w:id="28" w:name="_Toc93066862"/>
       <w:r>
         <w:t>BNF</w:t>
       </w:r>
@@ -14930,7 +14966,7 @@
       <w:pPr>
         <w:pStyle w:val="Heading3"/>
       </w:pPr>
-      <w:bookmarkStart w:id="29" w:name="_Toc92812176"/>
+      <w:bookmarkStart w:id="29" w:name="_Toc93066863"/>
       <w:r>
         <w:rPr>
           <w:rFonts w:hint="cs"/>
@@ -15095,7 +15131,7 @@
           <w:bCs/>
         </w:rPr>
       </w:pPr>
-      <w:bookmarkStart w:id="30" w:name="_Toc92812177"/>
+      <w:bookmarkStart w:id="30" w:name="_Toc93066864"/>
       <w:r>
         <w:rPr>
           <w:rFonts w:hint="cs"/>
@@ -15131,7 +15167,7 @@
           <w:rtl/>
         </w:rPr>
       </w:pPr>
-      <w:bookmarkStart w:id="31" w:name="_Toc92812178"/>
+      <w:bookmarkStart w:id="31" w:name="_Toc93066865"/>
       <w:r>
         <w:rPr>
           <w:rFonts w:hint="cs"/>
@@ -15247,7 +15283,7 @@
       <w:pPr>
         <w:pStyle w:val="Heading3"/>
       </w:pPr>
-      <w:bookmarkStart w:id="32" w:name="_Toc92812179"/>
+      <w:bookmarkStart w:id="32" w:name="_Toc93066866"/>
       <w:r>
         <w:t>Compiler vs. Interpreter</w:t>
       </w:r>
@@ -15558,7 +15594,7 @@
           <w:rtl/>
         </w:rPr>
       </w:pPr>
-      <w:bookmarkStart w:id="33" w:name="_Toc92812180"/>
+      <w:bookmarkStart w:id="33" w:name="_Toc93066867"/>
       <w:r>
         <w:rPr>
           <w:rFonts w:hint="cs"/>
@@ -15759,7 +15795,7 @@
           <w:rtl/>
         </w:rPr>
       </w:pPr>
-      <w:bookmarkStart w:id="34" w:name="_Toc92812181"/>
+      <w:bookmarkStart w:id="34" w:name="_Toc93066868"/>
       <w:r>
         <w:rPr>
           <w:rFonts w:hint="cs"/>
@@ -15909,7 +15945,7 @@
           <w:rtl/>
         </w:rPr>
       </w:pPr>
-      <w:bookmarkStart w:id="35" w:name="_Toc92812182"/>
+      <w:bookmarkStart w:id="35" w:name="_Toc93066869"/>
       <w:r>
         <w:rPr>
           <w:rFonts w:hint="cs"/>
@@ -15966,7 +16002,7 @@
       <w:pPr>
         <w:pStyle w:val="Heading3"/>
       </w:pPr>
-      <w:bookmarkStart w:id="36" w:name="_Toc92812183"/>
+      <w:bookmarkStart w:id="36" w:name="_Toc93066870"/>
       <w:r>
         <w:rPr>
           <w:rFonts w:hint="cs"/>
@@ -16191,7 +16227,7 @@
       <w:pPr>
         <w:pStyle w:val="Heading3"/>
       </w:pPr>
-      <w:bookmarkStart w:id="37" w:name="_Toc92812184"/>
+      <w:bookmarkStart w:id="37" w:name="_Toc93066871"/>
       <w:r>
         <w:t>Syntax analysis (Parsing)</w:t>
       </w:r>
@@ -16560,7 +16596,7 @@
       <w:pPr>
         <w:pStyle w:val="Heading3"/>
       </w:pPr>
-      <w:bookmarkStart w:id="38" w:name="_Toc92812185"/>
+      <w:bookmarkStart w:id="38" w:name="_Toc93066872"/>
       <w:r>
         <w:rPr>
           <w:rFonts w:hint="cs"/>
@@ -16713,7 +16749,7 @@
       <w:pPr>
         <w:pStyle w:val="Heading3"/>
       </w:pPr>
-      <w:bookmarkStart w:id="39" w:name="_Toc92812186"/>
+      <w:bookmarkStart w:id="39" w:name="_Toc93066873"/>
       <w:r>
         <w:lastRenderedPageBreak/>
         <w:t>Intermediate code generation</w:t>
@@ -16812,7 +16848,7 @@
       <w:pPr>
         <w:pStyle w:val="Heading3"/>
       </w:pPr>
-      <w:bookmarkStart w:id="40" w:name="_Toc92812187"/>
+      <w:bookmarkStart w:id="40" w:name="_Toc93066874"/>
       <w:r>
         <w:rPr>
           <w:rFonts w:hint="cs"/>
@@ -16843,7 +16879,7 @@
       <w:pPr>
         <w:pStyle w:val="Heading3"/>
       </w:pPr>
-      <w:bookmarkStart w:id="41" w:name="_Toc92812188"/>
+      <w:bookmarkStart w:id="41" w:name="_Toc93066875"/>
       <w:r>
         <w:t>Code generation</w:t>
       </w:r>
@@ -16888,7 +16924,7 @@
           <w:rFonts w:eastAsia="Times New Roman"/>
         </w:rPr>
       </w:pPr>
-      <w:bookmarkStart w:id="42" w:name="_Toc92812189"/>
+      <w:bookmarkStart w:id="42" w:name="_Toc93066876"/>
       <w:r>
         <w:rPr>
           <w:rFonts w:eastAsia="Times New Roman"/>
@@ -16959,7 +16995,7 @@
       <w:pPr>
         <w:pStyle w:val="Heading3"/>
       </w:pPr>
-      <w:bookmarkStart w:id="43" w:name="_Toc92812190"/>
+      <w:bookmarkStart w:id="43" w:name="_Toc93066877"/>
       <w:r>
         <w:rPr>
           <w:rFonts w:hint="cs"/>
@@ -17025,7 +17061,7 @@
       <w:pPr>
         <w:pStyle w:val="Heading3"/>
       </w:pPr>
-      <w:bookmarkStart w:id="44" w:name="_Toc92812191"/>
+      <w:bookmarkStart w:id="44" w:name="_Toc93066878"/>
       <w:r>
         <w:t>Assembly</w:t>
       </w:r>
@@ -17045,10 +17081,26 @@
           <w:rFonts w:cs="Arial"/>
           <w:rtl/>
         </w:rPr>
-        <w:t xml:space="preserve">אסמבלר מתרגם שפת אסמבלי לשפת מכונה. הוא יוצר מקובץ </w:t>
+        <w:t xml:space="preserve">אסמבלר מתרגם שפת </w:t>
       </w:r>
       <w:proofErr w:type="spellStart"/>
       <w:r>
+        <w:rPr>
+          <w:rFonts w:cs="Arial"/>
+          <w:rtl/>
+        </w:rPr>
+        <w:t>אסמבלי</w:t>
+      </w:r>
+      <w:proofErr w:type="spellEnd"/>
+      <w:r>
+        <w:rPr>
+          <w:rFonts w:cs="Arial"/>
+          <w:rtl/>
+        </w:rPr>
+        <w:t xml:space="preserve"> לשפת מכונה. הוא יוצר מקובץ </w:t>
+      </w:r>
+      <w:proofErr w:type="spellStart"/>
+      <w:r>
         <w:t>asm</w:t>
       </w:r>
       <w:proofErr w:type="spellEnd"/>
@@ -17057,7 +17109,23 @@
           <w:rFonts w:cs="Arial"/>
           <w:rtl/>
         </w:rPr>
-        <w:t xml:space="preserve"> שמכיל שפת אסמבלי, קובץ </w:t>
+        <w:t xml:space="preserve"> שמכיל שפת </w:t>
+      </w:r>
+      <w:proofErr w:type="spellStart"/>
+      <w:r>
+        <w:rPr>
+          <w:rFonts w:cs="Arial"/>
+          <w:rtl/>
+        </w:rPr>
+        <w:t>אסמבלי</w:t>
+      </w:r>
+      <w:proofErr w:type="spellEnd"/>
+      <w:r>
+        <w:rPr>
+          <w:rFonts w:cs="Arial"/>
+          <w:rtl/>
+        </w:rPr>
+        <w:t xml:space="preserve">, קובץ </w:t>
       </w:r>
       <w:r>
         <w:t>object</w:t>
@@ -17253,7 +17321,7 @@
       <w:pPr>
         <w:pStyle w:val="Heading3"/>
       </w:pPr>
-      <w:bookmarkStart w:id="45" w:name="_Toc92812192"/>
+      <w:bookmarkStart w:id="45" w:name="_Toc93066879"/>
       <w:r>
         <w:lastRenderedPageBreak/>
         <w:t>Symbol table</w:t>
@@ -17384,7 +17452,7 @@
           <w:rtl/>
         </w:rPr>
       </w:pPr>
-      <w:bookmarkStart w:id="46" w:name="_Toc92812193"/>
+      <w:bookmarkStart w:id="46" w:name="_Toc93066880"/>
       <w:r>
         <w:t>Error handler</w:t>
       </w:r>
@@ -17546,7 +17614,7 @@
           <w:rtl/>
         </w:rPr>
       </w:pPr>
-      <w:bookmarkStart w:id="47" w:name="_Toc92812194"/>
+      <w:bookmarkStart w:id="47" w:name="_Toc93066881"/>
       <w:r>
         <w:rPr>
           <w:rFonts w:hint="cs"/>
@@ -17598,7 +17666,7 @@
       <w:pPr>
         <w:pStyle w:val="Heading3"/>
       </w:pPr>
-      <w:bookmarkStart w:id="48" w:name="_Toc92812195"/>
+      <w:bookmarkStart w:id="48" w:name="_Toc93066882"/>
       <w:r>
         <w:t>Front end</w:t>
       </w:r>
@@ -17716,7 +17784,7 @@
       <w:pPr>
         <w:pStyle w:val="Heading3"/>
       </w:pPr>
-      <w:bookmarkStart w:id="49" w:name="_Toc92812196"/>
+      <w:bookmarkStart w:id="49" w:name="_Toc93066883"/>
       <w:r>
         <w:t>Middle end</w:t>
       </w:r>
@@ -17819,7 +17887,7 @@
           <w:rtl/>
         </w:rPr>
       </w:pPr>
-      <w:bookmarkStart w:id="50" w:name="_Toc92812197"/>
+      <w:bookmarkStart w:id="50" w:name="_Toc93066884"/>
       <w:r>
         <w:rPr>
           <w:rFonts w:hint="cs"/>
@@ -17945,7 +18013,7 @@
           <w:rtl/>
         </w:rPr>
       </w:pPr>
-      <w:bookmarkStart w:id="51" w:name="_Toc92812198"/>
+      <w:bookmarkStart w:id="51" w:name="_Toc93066885"/>
       <w:r>
         <w:rPr>
           <w:rFonts w:hint="cs"/>
@@ -18028,7 +18096,7 @@
           <w:rtl/>
         </w:rPr>
       </w:pPr>
-      <w:bookmarkStart w:id="52" w:name="_Toc92812199"/>
+      <w:bookmarkStart w:id="52" w:name="_Toc93066886"/>
       <w:r>
         <w:rPr>
           <w:rFonts w:hint="cs"/>
@@ -18132,7 +18200,7 @@
           <w:rtl/>
         </w:rPr>
       </w:pPr>
-      <w:bookmarkStart w:id="53" w:name="_Toc92812200"/>
+      <w:bookmarkStart w:id="53" w:name="_Toc93066887"/>
       <w:r>
         <w:rPr>
           <w:rFonts w:hint="cs"/>
@@ -18475,7 +18543,7 @@
           <w:rtl/>
         </w:rPr>
       </w:pPr>
-      <w:bookmarkStart w:id="54" w:name="_Toc92812201"/>
+      <w:bookmarkStart w:id="54" w:name="_Toc93066888"/>
       <w:r>
         <w:rPr>
           <w:rFonts w:hint="cs"/>
@@ -18572,7 +18640,7 @@
           <w:rtl/>
         </w:rPr>
       </w:pPr>
-      <w:bookmarkStart w:id="55" w:name="_Toc92812202"/>
+      <w:bookmarkStart w:id="55" w:name="_Toc93066889"/>
       <w:r>
         <w:rPr>
           <w:rFonts w:hint="cs"/>
@@ -18693,7 +18761,7 @@
           <w:rtl/>
         </w:rPr>
       </w:pPr>
-      <w:bookmarkStart w:id="56" w:name="_Toc92812203"/>
+      <w:bookmarkStart w:id="56" w:name="_Toc93066890"/>
       <w:r>
         <w:rPr>
           <w:rFonts w:hint="cs"/>
@@ -18738,7 +18806,7 @@
       <w:r>
         <w:t xml:space="preserve"> </w:t>
       </w:r>
-      <w:bookmarkStart w:id="57" w:name="_Toc92812204"/>
+      <w:bookmarkStart w:id="57" w:name="_Toc93066891"/>
       <w:r>
         <w:t>Derivation</w:t>
       </w:r>
@@ -18951,7 +19019,7 @@
           <w:rtl/>
         </w:rPr>
       </w:pPr>
-      <w:bookmarkStart w:id="58" w:name="_Toc92812205"/>
+      <w:bookmarkStart w:id="58" w:name="_Toc93066892"/>
       <w:r>
         <w:t>Left-most Derivation</w:t>
       </w:r>
@@ -19040,7 +19108,7 @@
       <w:pPr>
         <w:pStyle w:val="Heading4"/>
       </w:pPr>
-      <w:bookmarkStart w:id="59" w:name="_Toc92812206"/>
+      <w:bookmarkStart w:id="59" w:name="_Toc93066893"/>
       <w:r>
         <w:t>Right-most Derivation</w:t>
       </w:r>
@@ -19993,7 +20061,7 @@
           <w:rtl/>
         </w:rPr>
       </w:pPr>
-      <w:bookmarkStart w:id="60" w:name="_Toc92812207"/>
+      <w:bookmarkStart w:id="60" w:name="_Toc93066894"/>
       <w:r>
         <w:rPr>
           <w:rFonts w:hint="cs"/>
@@ -20396,7 +20464,7 @@
       <w:pPr>
         <w:pStyle w:val="Heading2"/>
       </w:pPr>
-      <w:bookmarkStart w:id="61" w:name="_Toc92812208"/>
+      <w:bookmarkStart w:id="61" w:name="_Toc93066895"/>
       <w:r>
         <w:lastRenderedPageBreak/>
         <w:t>Parsing Algorithms</w:t>
@@ -20602,7 +20670,7 @@
           <w:rtl/>
         </w:rPr>
       </w:pPr>
-      <w:bookmarkStart w:id="62" w:name="_Toc92812209"/>
+      <w:bookmarkStart w:id="62" w:name="_Toc93066896"/>
       <w:r>
         <w:rPr>
           <w:rFonts w:hint="cs"/>
@@ -20832,7 +20900,7 @@
       <w:pPr>
         <w:pStyle w:val="Heading4"/>
       </w:pPr>
-      <w:bookmarkStart w:id="63" w:name="_Toc92812210"/>
+      <w:bookmarkStart w:id="63" w:name="_Toc93066897"/>
       <w:r>
         <w:t>Definite Clause Grammar Parsers</w:t>
       </w:r>
@@ -20841,7 +20909,7 @@
     <w:p>
       <w:pPr>
         <w:rPr>
-          <w:rFonts w:cs="Arial" w:hint="cs"/>
+          <w:rFonts w:cs="Arial"/>
           <w:rtl/>
         </w:rPr>
       </w:pPr>
@@ -21182,7 +21250,7 @@
       <w:pPr>
         <w:pStyle w:val="Heading4"/>
       </w:pPr>
-      <w:bookmarkStart w:id="64" w:name="_Toc92812211"/>
+      <w:bookmarkStart w:id="64" w:name="_Toc93066898"/>
       <w:r>
         <w:lastRenderedPageBreak/>
         <w:t>Recursive Decent Parsing</w:t>
@@ -21460,6 +21528,87 @@
           <w:rtl/>
         </w:rPr>
       </w:pPr>
+      <w:r>
+        <w:rPr>
+          <w:rFonts w:hint="cs"/>
+          <w:rtl/>
+        </w:rPr>
+        <w:t xml:space="preserve">בגלל ה </w:t>
+      </w:r>
+      <w:r>
+        <w:rPr>
+          <w:rtl/>
+        </w:rPr>
+        <w:t>–</w:t>
+      </w:r>
+      <w:r>
+        <w:rPr>
+          <w:rFonts w:hint="cs"/>
+          <w:rtl/>
+        </w:rPr>
+        <w:t xml:space="preserve"> </w:t>
+      </w:r>
+      <w:r>
+        <w:t>Back tracking</w:t>
+      </w:r>
+      <w:r>
+        <w:rPr>
+          <w:rFonts w:hint="cs"/>
+          <w:rtl/>
+        </w:rPr>
+        <w:t xml:space="preserve"> יעילותו של האלגוריתם יכולה להיות אף </w:t>
+      </w:r>
+      <w:proofErr w:type="spellStart"/>
+      <w:r>
+        <w:rPr>
+          <w:rFonts w:hint="cs"/>
+          <w:rtl/>
+        </w:rPr>
+        <w:t>אק</w:t>
+      </w:r>
+      <w:r>
+        <w:rPr>
+          <w:rFonts w:hint="cs"/>
+          <w:rtl/>
+        </w:rPr>
+        <w:t>ס</w:t>
+      </w:r>
+      <w:r>
+        <w:rPr>
+          <w:rFonts w:hint="cs"/>
+          <w:rtl/>
+        </w:rPr>
+        <w:t>פוננציאלית</w:t>
+      </w:r>
+      <w:proofErr w:type="spellEnd"/>
+      <w:r>
+        <w:rPr>
+          <w:rFonts w:hint="cs"/>
+          <w:rtl/>
+        </w:rPr>
+        <w:t xml:space="preserve">, כלומר </w:t>
+      </w:r>
+      <w:r>
+        <w:t>O(2</w:t>
+      </w:r>
+      <w:r>
+        <w:rPr>
+          <w:vertAlign w:val="superscript"/>
+        </w:rPr>
+        <w:t>n</w:t>
+      </w:r>
+      <w:r>
+        <w:t>)</w:t>
+      </w:r>
+      <w:r>
+        <w:rPr>
+          <w:rFonts w:hint="cs"/>
+          <w:rtl/>
+        </w:rPr>
+        <w:t>.</w:t>
+      </w:r>
+    </w:p>
+    <w:p>
       <w:r>
         <w:rPr>
           <w:rFonts w:hint="cs"/>
@@ -22094,7 +22243,7 @@
       <w:pPr>
         <w:pStyle w:val="Heading4"/>
       </w:pPr>
-      <w:bookmarkStart w:id="65" w:name="_Toc92812212"/>
+      <w:bookmarkStart w:id="65" w:name="_Toc93066899"/>
       <w:r>
         <w:rPr>
           <w:rFonts w:hint="cs"/>
@@ -22588,7 +22737,7 @@
           <w:rtl/>
         </w:rPr>
       </w:pPr>
-      <w:bookmarkStart w:id="66" w:name="_Toc92812213"/>
+      <w:bookmarkStart w:id="66" w:name="_Toc93066900"/>
       <w:r>
         <w:lastRenderedPageBreak/>
         <w:t>LL parser</w:t>
@@ -22708,13 +22857,13 @@
           <w:rtl/>
         </w:rPr>
         <w:drawing>
-          <wp:anchor distT="0" distB="0" distL="114300" distR="114300" simplePos="0" relativeHeight="251693056" behindDoc="0" locked="0" layoutInCell="1" allowOverlap="1" wp14:anchorId="73CFFF6B" wp14:editId="2A58E390">
+          <wp:anchor distT="0" distB="0" distL="114300" distR="114300" simplePos="0" relativeHeight="251693056" behindDoc="0" locked="0" layoutInCell="1" allowOverlap="1" wp14:anchorId="73CFFF6B" wp14:editId="1DAFA2D2">
             <wp:simplePos x="0" y="0"/>
             <wp:positionH relativeFrom="column">
-              <wp:posOffset>2432342</wp:posOffset>
+              <wp:posOffset>2473613</wp:posOffset>
             </wp:positionH>
             <wp:positionV relativeFrom="paragraph">
-              <wp:posOffset>535940</wp:posOffset>
+              <wp:posOffset>458470</wp:posOffset>
             </wp:positionV>
             <wp:extent cx="3979321" cy="2014576"/>
             <wp:effectExtent l="19050" t="19050" r="21590" b="24130"/>
@@ -22905,7 +23054,7 @@
           <w:rtl/>
         </w:rPr>
       </w:pPr>
-      <w:bookmarkStart w:id="67" w:name="_Toc92812214"/>
+      <w:bookmarkStart w:id="67" w:name="_Toc93066901"/>
       <w:r>
         <w:rPr>
           <w:rFonts w:hint="cs"/>
@@ -23032,6 +23181,7 @@
         </w:rPr>
         <w:t xml:space="preserve"> הדרוש בשיטת חיפוש זאת, מה שיכול להוביל לזמן ביצוע </w:t>
       </w:r>
+      <w:proofErr w:type="spellStart"/>
       <w:r>
         <w:rPr>
           <w:rFonts w:cs="Arial"/>
@@ -23039,6 +23189,7 @@
         </w:rPr>
         <w:t>אקספוננציאלי</w:t>
       </w:r>
+      <w:proofErr w:type="spellEnd"/>
       <w:r>
         <w:rPr>
           <w:rFonts w:cs="Arial" w:hint="cs"/>
@@ -23226,24 +23377,28 @@
     <w:p>
       <w:pPr>
         <w:rPr>
-          <w:rFonts w:hint="cs"/>
-          <w:rtl/>
-        </w:rPr>
-      </w:pPr>
-      <w:r>
-        <w:rPr>
-          <w:rFonts w:hint="cs"/>
-          <w:rtl/>
-        </w:rPr>
-        <w:t>*** דוגמא ***</w:t>
-      </w:r>
-    </w:p>
-    <w:p>
-      <w:pPr>
-        <w:rPr>
-          <w:rtl/>
-        </w:rPr>
-      </w:pPr>
+          <w:rtl/>
+        </w:rPr>
+      </w:pPr>
+      <w:r>
+        <w:rPr>
+          <w:rFonts w:hint="cs"/>
+          <w:rtl/>
+        </w:rPr>
+        <w:t xml:space="preserve">יעילות האלגוריתם היא </w:t>
+      </w:r>
+      <w:r>
+        <w:t>O(n</w:t>
+      </w:r>
+      <w:r>
+        <w:rPr>
+          <w:vertAlign w:val="superscript"/>
+        </w:rPr>
+        <w:t>3</w:t>
+      </w:r>
+      <w:r>
+        <w:t>)</w:t>
+      </w:r>
     </w:p>
     <w:p>
       <w:pPr>
@@ -23263,7 +23418,7 @@
       <w:pPr>
         <w:pStyle w:val="Heading3"/>
       </w:pPr>
-      <w:bookmarkStart w:id="68" w:name="_Toc92812215"/>
+      <w:bookmarkStart w:id="68" w:name="_Toc93066902"/>
       <w:r>
         <w:rPr>
           <w:rFonts w:hint="cs"/>
@@ -23435,7 +23590,7 @@
           <w:rtl/>
         </w:rPr>
       </w:pPr>
-      <w:bookmarkStart w:id="69" w:name="_Toc92812216"/>
+      <w:bookmarkStart w:id="69" w:name="_Toc93066903"/>
       <w:r>
         <w:t>Shift Reduce</w:t>
       </w:r>
@@ -23444,13 +23599,13 @@
     <w:p>
       <w:pPr>
         <w:rPr>
-          <w:rFonts w:hint="cs"/>
           <w:rtl/>
         </w:rPr>
       </w:pPr>
       <w:r>
         <w:rPr>
           <w:rFonts w:cs="Arial"/>
+          <w:noProof/>
           <w:rtl/>
         </w:rPr>
         <w:drawing>
@@ -23932,6 +24087,23 @@
     </w:p>
     <w:p>
       <w:pPr>
+        <w:rPr>
+          <w:rtl/>
+        </w:rPr>
+      </w:pPr>
+      <w:r>
+        <w:rPr>
+          <w:rFonts w:hint="cs"/>
+          <w:rtl/>
+        </w:rPr>
+        <w:t xml:space="preserve">יעילות האלגוריתם היא </w:t>
+      </w:r>
+      <w:r>
+        <w:t>O(n)</w:t>
+      </w:r>
+    </w:p>
+    <w:p>
+      <w:pPr>
         <w:bidi w:val="0"/>
         <w:rPr>
           <w:rtl/>
@@ -23967,6 +24139,9 @@
         </w:rPr>
       </w:pPr>
       <w:r>
+        <w:rPr>
+          <w:noProof/>
+        </w:rPr>
         <w:drawing>
           <wp:anchor distT="0" distB="0" distL="114300" distR="114300" simplePos="0" relativeHeight="251698176" behindDoc="0" locked="0" layoutInCell="1" allowOverlap="1" wp14:anchorId="792DF698" wp14:editId="0B3EBBAE">
             <wp:simplePos x="0" y="0"/>
@@ -24060,6 +24235,9 @@
         </w:rPr>
       </w:pPr>
       <w:r>
+        <w:rPr>
+          <w:noProof/>
+        </w:rPr>
         <w:drawing>
           <wp:anchor distT="0" distB="0" distL="114300" distR="114300" simplePos="0" relativeHeight="251699200" behindDoc="0" locked="0" layoutInCell="1" allowOverlap="1" wp14:anchorId="3726DA04" wp14:editId="15DFB010">
             <wp:simplePos x="0" y="0"/>
@@ -24124,6 +24302,9 @@
     </w:p>
     <w:p>
       <w:r>
+        <w:rPr>
+          <w:noProof/>
+        </w:rPr>
         <w:drawing>
           <wp:anchor distT="0" distB="0" distL="114300" distR="114300" simplePos="0" relativeHeight="251697152" behindDoc="0" locked="0" layoutInCell="1" allowOverlap="1" wp14:anchorId="42DE66EE" wp14:editId="59AADBB6">
             <wp:simplePos x="0" y="0"/>
@@ -24192,7 +24373,7 @@
       <w:pPr>
         <w:pStyle w:val="Heading4"/>
       </w:pPr>
-      <w:bookmarkStart w:id="70" w:name="_Toc92812217"/>
+      <w:bookmarkStart w:id="70" w:name="_Toc93066904"/>
       <w:r>
         <w:rPr>
           <w:rFonts w:hint="cs"/>
@@ -24239,7 +24420,21 @@
           <w:rFonts w:hint="cs"/>
           <w:rtl/>
         </w:rPr>
-        <w:t xml:space="preserve">, לא רקורסיבי המשתמש בשיטה של </w:t>
+        <w:t>,</w:t>
+      </w:r>
+      <w:r>
+        <w:rPr>
+          <w:rFonts w:hint="cs"/>
+          <w:rtl/>
+        </w:rPr>
+        <w:t xml:space="preserve"> אשר מנתח שפות חופשיות הקשר דטרמיניסטיות בזמן לינארי. לרוב </w:t>
+      </w:r>
+      <w:r>
+        <w:rPr>
+          <w:rFonts w:hint="cs"/>
+          <w:rtl/>
+        </w:rPr>
+        <w:t xml:space="preserve">משתמש בשיטה של </w:t>
       </w:r>
       <w:r>
         <w:t>Shift Reduce</w:t>
@@ -24466,19 +24661,84 @@
         </w:rPr>
         <w:t>).</w:t>
       </w:r>
-    </w:p>
-    <w:p>
-      <w:pPr>
-        <w:rPr>
-          <w:rtl/>
-        </w:rPr>
-      </w:pPr>
-      <w:r>
-        <w:rPr>
-          <w:rFonts w:hint="cs"/>
-          <w:rtl/>
-        </w:rPr>
-        <w:t>*** דוגמא ***</w:t>
+      <w:r>
+        <w:rPr>
+          <w:rFonts w:hint="cs"/>
+          <w:rtl/>
+        </w:rPr>
+        <w:t xml:space="preserve"> ווריאציות שונות של </w:t>
+      </w:r>
+      <w:r>
+        <w:rPr>
+          <w:rFonts w:hint="cs"/>
+        </w:rPr>
+        <w:t>LR P</w:t>
+      </w:r>
+      <w:r>
+        <w:t>arser</w:t>
+      </w:r>
+      <w:r>
+        <w:rPr>
+          <w:rFonts w:hint="cs"/>
+          <w:rtl/>
+        </w:rPr>
+        <w:t xml:space="preserve"> הן, </w:t>
+      </w:r>
+      <w:r>
+        <w:rPr>
+          <w:rFonts w:hint="cs"/>
+        </w:rPr>
+        <w:t>LALR</w:t>
+      </w:r>
+      <w:r>
+        <w:rPr>
+          <w:rFonts w:hint="cs"/>
+          <w:rtl/>
+        </w:rPr>
+        <w:t xml:space="preserve">, </w:t>
+      </w:r>
+      <w:r>
+        <w:rPr>
+          <w:rFonts w:hint="cs"/>
+        </w:rPr>
+        <w:t>SLR</w:t>
+      </w:r>
+      <w:r>
+        <w:rPr>
+          <w:rFonts w:hint="cs"/>
+          <w:rtl/>
+        </w:rPr>
+        <w:t xml:space="preserve">, </w:t>
+      </w:r>
+      <w:r>
+        <w:rPr>
+          <w:rFonts w:hint="cs"/>
+        </w:rPr>
+        <w:t>GLR</w:t>
+      </w:r>
+      <w:r>
+        <w:rPr>
+          <w:rFonts w:hint="cs"/>
+          <w:rtl/>
+        </w:rPr>
+        <w:t xml:space="preserve"> ועוד.</w:t>
+      </w:r>
+    </w:p>
+    <w:p>
+      <w:pPr>
+        <w:rPr>
+          <w:rtl/>
+        </w:rPr>
+      </w:pPr>
+      <w:r>
+        <w:rPr>
+          <w:rFonts w:hint="cs"/>
+          <w:rtl/>
+        </w:rPr>
+        <w:t xml:space="preserve">יעילות האלגוריתם היא </w:t>
+      </w:r>
+      <w:r>
+        <w:t>O(n)</w:t>
       </w:r>
     </w:p>
     <w:p>
@@ -24492,7 +24752,7 @@
       <w:pPr>
         <w:pStyle w:val="Heading4"/>
       </w:pPr>
-      <w:bookmarkStart w:id="71" w:name="_Toc92812218"/>
+      <w:bookmarkStart w:id="71" w:name="_Toc93066905"/>
       <w:r>
         <w:rPr>
           <w:rFonts w:hint="cs"/>
@@ -24827,7 +25087,7 @@
           <w:rtl/>
         </w:rPr>
       </w:pPr>
-      <w:bookmarkStart w:id="72" w:name="_Toc92812219"/>
+      <w:bookmarkStart w:id="72" w:name="_Toc93066906"/>
       <w:r>
         <w:rPr>
           <w:rFonts w:hint="cs"/>
@@ -24966,7 +25226,7 @@
     <w:p>
       <w:pPr>
         <w:rPr>
-          <w:rFonts w:ascii="Arial" w:hAnsi="Arial" w:cs="Arial" w:hint="cs"/>
+          <w:rFonts w:ascii="Arial" w:hAnsi="Arial" w:cs="Arial"/>
           <w:sz w:val="24"/>
           <w:szCs w:val="24"/>
           <w:lang w:val="en-IL" w:eastAsia="en-GB"/>
@@ -25157,7 +25417,14 @@
           <w:rFonts w:hint="cs"/>
           <w:rtl/>
         </w:rPr>
-        <w:t xml:space="preserve">יעילות האלגוריתם היא: </w:t>
+        <w:t>יעילות האלגוריתם היא</w:t>
+      </w:r>
+      <w:r>
+        <w:rPr>
+          <w:rFonts w:hint="cs"/>
+          <w:rtl/>
+        </w:rPr>
+        <w:t xml:space="preserve"> </w:t>
       </w:r>
       <w:r>
         <w:t>O(n</w:t>
@@ -25175,7 +25442,6 @@
     <w:p>
       <w:pPr>
         <w:rPr>
-          <w:rFonts w:hint="cs"/>
           <w:rtl/>
         </w:rPr>
       </w:pPr>
@@ -25205,7 +25471,7 @@
                     <pic:cNvPicPr/>
                   </pic:nvPicPr>
                   <pic:blipFill>
-                    <a:blip r:embed="rId26" r:link="rId27">
+                    <a:blip r:embed="rId26" r:link="rId27" cstate="print">
                       <a:extLst>
                         <a:ext uri="{28A0092B-C50C-407E-A947-70E740481C1C}">
                           <a14:useLocalDpi xmlns:a14="http://schemas.microsoft.com/office/drawing/2010/main" val="0"/>
@@ -25282,18 +25548,12 @@
         <w:t>:</w:t>
       </w:r>
     </w:p>
-    <w:p>
-      <w:pPr>
-        <w:rPr>
-          <w:rFonts w:hint="cs"/>
-        </w:rPr>
-      </w:pPr>
-    </w:p>
+    <w:p/>
     <w:p>
       <w:pPr>
         <w:pStyle w:val="Heading4"/>
       </w:pPr>
-      <w:bookmarkStart w:id="73" w:name="_Toc92812220"/>
+      <w:bookmarkStart w:id="73" w:name="_Toc93066907"/>
       <w:r>
         <w:rPr>
           <w:rFonts w:hint="cs"/>
@@ -25480,20 +25740,6 @@
           <w:rtl/>
         </w:rPr>
         <w:t>.</w:t>
-      </w:r>
-    </w:p>
-    <w:p>
-      <w:pPr>
-        <w:rPr>
-          <w:rtl/>
-        </w:rPr>
-      </w:pPr>
-      <w:r>
-        <w:rPr>
-          <w:rFonts w:hint="cs"/>
-          <w:rtl/>
-        </w:rPr>
-        <w:t>*** דוגמא ***</w:t>
       </w:r>
     </w:p>
     <w:sectPr>
@@ -30355,7 +30601,7 @@
   <w:style w:type="paragraph" w:default="1" w:styleId="Normal">
     <w:name w:val="Normal"/>
     <w:qFormat/>
-    <w:rsid w:val="005031E6"/>
+    <w:rsid w:val="003F2617"/>
     <w:pPr>
       <w:bidi/>
     </w:pPr>

</xml_diff>